<commit_message>
agility pieces for masterpiece
</commit_message>
<xml_diff>
--- a/US.docx
+++ b/US.docx
@@ -17,8 +17,14 @@
           <w:ilvl w:val="0"/>
           <w:numId w:val="1"/>
         </w:numPr>
-      </w:pPr>
-      <w:r>
+        <w:rPr>
+          <w:lang w:val="en-US"/>
+        </w:rPr>
+      </w:pPr>
+      <w:r>
+        <w:rPr>
+          <w:lang w:val="en-US"/>
+        </w:rPr>
         <w:t>I need to visualize a list of servers</w:t>
       </w:r>
     </w:p>
@@ -26,8 +32,14 @@
       <w:pPr>
         <w:pStyle w:val="Paragraphedeliste"/>
         <w:ind w:left="1416"/>
-      </w:pPr>
-      <w:r>
+        <w:rPr>
+          <w:lang w:val="en-US"/>
+        </w:rPr>
+      </w:pPr>
+      <w:r>
+        <w:rPr>
+          <w:lang w:val="en-US"/>
+        </w:rPr>
         <w:t>How to populate the server database</w:t>
       </w:r>
     </w:p>
@@ -38,8 +50,14 @@
           <w:ilvl w:val="0"/>
           <w:numId w:val="1"/>
         </w:numPr>
-      </w:pPr>
-      <w:r>
+        <w:rPr>
+          <w:lang w:val="en-US"/>
+        </w:rPr>
+      </w:pPr>
+      <w:r>
+        <w:rPr>
+          <w:lang w:val="en-US"/>
+        </w:rPr>
         <w:t>I need to see which application and which application service runs on which server</w:t>
       </w:r>
     </w:p>
@@ -47,8 +65,14 @@
       <w:pPr>
         <w:pStyle w:val="Paragraphedeliste"/>
         <w:ind w:firstLine="696"/>
-      </w:pPr>
-      <w:r>
+        <w:rPr>
+          <w:lang w:val="en-US"/>
+        </w:rPr>
+      </w:pPr>
+      <w:r>
+        <w:rPr>
+          <w:lang w:val="en-US"/>
+        </w:rPr>
         <w:t>How to populate the application /services  database</w:t>
       </w:r>
     </w:p>
@@ -59,8 +83,14 @@
           <w:ilvl w:val="0"/>
           <w:numId w:val="1"/>
         </w:numPr>
-      </w:pPr>
-      <w:r>
+        <w:rPr>
+          <w:lang w:val="en-US"/>
+        </w:rPr>
+      </w:pPr>
+      <w:r>
+        <w:rPr>
+          <w:lang w:val="en-US"/>
+        </w:rPr>
         <w:t xml:space="preserve">I need to be able to register a new server </w:t>
       </w:r>
     </w:p>
@@ -68,8 +98,14 @@
       <w:pPr>
         <w:pStyle w:val="Paragraphedeliste"/>
         <w:ind w:left="1416"/>
-      </w:pPr>
-      <w:r>
+        <w:rPr>
+          <w:lang w:val="en-US"/>
+        </w:rPr>
+      </w:pPr>
+      <w:r>
+        <w:rPr>
+          <w:lang w:val="en-US"/>
+        </w:rPr>
         <w:t>Define ways to register a new server (via app or a xsl file, or…)</w:t>
       </w:r>
     </w:p>
@@ -80,8 +116,14 @@
           <w:ilvl w:val="0"/>
           <w:numId w:val="1"/>
         </w:numPr>
-      </w:pPr>
-      <w:r>
+        <w:rPr>
+          <w:lang w:val="en-US"/>
+        </w:rPr>
+      </w:pPr>
+      <w:r>
+        <w:rPr>
+          <w:lang w:val="en-US"/>
+        </w:rPr>
         <w:t>I need to be able to register a new application and associate it with a server</w:t>
       </w:r>
     </w:p>
@@ -89,8 +131,14 @@
       <w:pPr>
         <w:pStyle w:val="Paragraphedeliste"/>
         <w:ind w:left="1416"/>
-      </w:pPr>
-      <w:r>
+        <w:rPr>
+          <w:lang w:val="en-US"/>
+        </w:rPr>
+      </w:pPr>
+      <w:r>
+        <w:rPr>
+          <w:lang w:val="en-US"/>
+        </w:rPr>
         <w:t>Define ways to register a new app and its servcies</w:t>
       </w:r>
     </w:p>
@@ -101,11 +149,20 @@
           <w:ilvl w:val="0"/>
           <w:numId w:val="1"/>
         </w:numPr>
-      </w:pPr>
-      <w:r>
+        <w:rPr>
+          <w:lang w:val="en-US"/>
+        </w:rPr>
+      </w:pPr>
+      <w:r>
+        <w:rPr>
+          <w:lang w:val="en-US"/>
+        </w:rPr>
         <w:t>I need to be able to choose between viewing the data from server point of view or application point of view</w:t>
       </w:r>
       <w:r>
+        <w:rPr>
+          <w:lang w:val="en-US"/>
+        </w:rPr>
         <w:t xml:space="preserve"> </w:t>
       </w:r>
     </w:p>
@@ -116,11 +173,20 @@
           <w:ilvl w:val="0"/>
           <w:numId w:val="1"/>
         </w:numPr>
-      </w:pPr>
-      <w:r>
+        <w:rPr>
+          <w:lang w:val="en-US"/>
+        </w:rPr>
+      </w:pPr>
+      <w:r>
+        <w:rPr>
+          <w:lang w:val="en-US"/>
+        </w:rPr>
         <w:t>I need to be able to tell which users have admin access to which servers</w:t>
       </w:r>
       <w:r>
+        <w:rPr>
+          <w:lang w:val="en-US"/>
+        </w:rPr>
         <w:t xml:space="preserve"> </w:t>
       </w:r>
     </w:p>
@@ -128,8 +194,14 @@
       <w:pPr>
         <w:pStyle w:val="Paragraphedeliste"/>
         <w:ind w:left="1416"/>
-      </w:pPr>
-      <w:r>
+        <w:rPr>
+          <w:lang w:val="en-US"/>
+        </w:rPr>
+      </w:pPr>
+      <w:r>
+        <w:rPr>
+          <w:lang w:val="en-US"/>
+        </w:rPr>
         <w:t>Define technical user profiles</w:t>
       </w:r>
     </w:p>
@@ -137,8 +209,14 @@
       <w:pPr>
         <w:pStyle w:val="Paragraphedeliste"/>
         <w:ind w:left="1416"/>
-      </w:pPr>
-      <w:r>
+        <w:rPr>
+          <w:lang w:val="en-US"/>
+        </w:rPr>
+      </w:pPr>
+      <w:r>
+        <w:rPr>
+          <w:lang w:val="en-US"/>
+        </w:rPr>
         <w:t>How to populate the technical user database</w:t>
       </w:r>
     </w:p>
@@ -146,14 +224,26 @@
       <w:pPr>
         <w:pStyle w:val="Paragraphedeliste"/>
         <w:ind w:left="1416"/>
-      </w:pPr>
-      <w:r>
+        <w:rPr>
+          <w:lang w:val="en-US"/>
+        </w:rPr>
+      </w:pPr>
+      <w:r>
+        <w:rPr>
+          <w:lang w:val="en-US"/>
+        </w:rPr>
         <w:t xml:space="preserve">How to check if </w:t>
       </w:r>
       <w:r>
+        <w:rPr>
+          <w:lang w:val="en-US"/>
+        </w:rPr>
         <w:t>each technical</w:t>
       </w:r>
       <w:r>
+        <w:rPr>
+          <w:lang w:val="en-US"/>
+        </w:rPr>
         <w:t xml:space="preserve"> user belongs to IGA</w:t>
       </w:r>
     </w:p>
@@ -164,14 +254,26 @@
           <w:ilvl w:val="0"/>
           <w:numId w:val="1"/>
         </w:numPr>
-      </w:pPr>
-      <w:r>
+        <w:rPr>
+          <w:lang w:val="en-US"/>
+        </w:rPr>
+      </w:pPr>
+      <w:r>
+        <w:rPr>
+          <w:lang w:val="en-US"/>
+        </w:rPr>
         <w:t xml:space="preserve"> ? </w:t>
       </w:r>
       <w:r>
+        <w:rPr>
+          <w:lang w:val="en-US"/>
+        </w:rPr>
         <w:t>I need to be able to add a new user and assign admin rights to him for specific servers</w:t>
       </w:r>
       <w:r>
+        <w:rPr>
+          <w:lang w:val="en-US"/>
+        </w:rPr>
         <w:t> ?</w:t>
       </w:r>
     </w:p>
@@ -187,14 +289,26 @@
           <w:ilvl w:val="0"/>
           <w:numId w:val="1"/>
         </w:numPr>
-      </w:pPr>
-      <w:r>
+        <w:rPr>
+          <w:lang w:val="en-US"/>
+        </w:rPr>
+      </w:pPr>
+      <w:r>
+        <w:rPr>
+          <w:lang w:val="en-US"/>
+        </w:rPr>
         <w:t>I need to be able to see wh</w:t>
       </w:r>
       <w:r>
+        <w:rPr>
+          <w:lang w:val="en-US"/>
+        </w:rPr>
         <w:t>ich</w:t>
       </w:r>
       <w:r>
+        <w:rPr>
+          <w:lang w:val="en-US"/>
+        </w:rPr>
         <w:t xml:space="preserve"> final users have user rights to which applicatons and which services</w:t>
       </w:r>
     </w:p>
@@ -202,11 +316,20 @@
       <w:pPr>
         <w:pStyle w:val="Paragraphedeliste"/>
         <w:ind w:left="1416"/>
-      </w:pPr>
-      <w:r>
+        <w:rPr>
+          <w:lang w:val="en-US"/>
+        </w:rPr>
+      </w:pPr>
+      <w:r>
+        <w:rPr>
+          <w:lang w:val="en-US"/>
+        </w:rPr>
         <w:t>How to populate final user database</w:t>
       </w:r>
       <w:r>
+        <w:rPr>
+          <w:lang w:val="en-US"/>
+        </w:rPr>
         <w:t xml:space="preserve"> (osmose and cast platforms)</w:t>
       </w:r>
     </w:p>
@@ -217,8 +340,14 @@
           <w:ilvl w:val="0"/>
           <w:numId w:val="1"/>
         </w:numPr>
-      </w:pPr>
-      <w:r>
+        <w:rPr>
+          <w:lang w:val="en-US"/>
+        </w:rPr>
+      </w:pPr>
+      <w:r>
+        <w:rPr>
+          <w:lang w:val="en-US"/>
+        </w:rPr>
         <w:t>I need to be a able to add a new final user and assign user fights to him for specific applications and services</w:t>
       </w:r>
     </w:p>
@@ -229,11 +358,20 @@
           <w:ilvl w:val="0"/>
           <w:numId w:val="1"/>
         </w:numPr>
-      </w:pPr>
-      <w:r>
+        <w:rPr>
+          <w:lang w:val="en-US"/>
+        </w:rPr>
+      </w:pPr>
+      <w:r>
+        <w:rPr>
+          <w:lang w:val="en-US"/>
+        </w:rPr>
         <w:t>I need to be able to see the consumption of services by a final user and calculate an invoice based on his consumption</w:t>
       </w:r>
       <w:r>
+        <w:rPr>
+          <w:lang w:val="en-US"/>
+        </w:rPr>
         <w:t xml:space="preserve"> and common compsumtion by the unit.</w:t>
       </w:r>
     </w:p>
@@ -241,34 +379,79 @@
       <w:pPr>
         <w:pStyle w:val="Paragraphedeliste"/>
         <w:ind w:left="1416"/>
-      </w:pPr>
-      <w:r>
+        <w:rPr>
+          <w:lang w:val="en-US"/>
+        </w:rPr>
+      </w:pPr>
+      <w:r>
+        <w:rPr>
+          <w:lang w:val="en-US"/>
+        </w:rPr>
         <w:t xml:space="preserve">How to </w:t>
       </w:r>
       <w:r>
+        <w:rPr>
+          <w:lang w:val="en-US"/>
+        </w:rPr>
         <w:t>retrieve service consumption data and centralize it</w:t>
       </w:r>
     </w:p>
-    <w:p/>
-    <w:p>
-      <w:r>
+    <w:p>
+      <w:pPr>
+        <w:rPr>
+          <w:lang w:val="en-US"/>
+        </w:rPr>
+      </w:pPr>
+    </w:p>
+    <w:p>
+      <w:pPr>
+        <w:rPr>
+          <w:lang w:val="en-US"/>
+        </w:rPr>
+      </w:pPr>
+      <w:r>
+        <w:rPr>
+          <w:lang w:val="en-US"/>
+        </w:rPr>
         <w:br w:type="page"/>
       </w:r>
     </w:p>
     <w:p>
-      <w:r>
+      <w:pPr>
+        <w:rPr>
+          <w:lang w:val="en-US"/>
+        </w:rPr>
+      </w:pPr>
+      <w:r>
+        <w:rPr>
+          <w:lang w:val="en-US"/>
+        </w:rPr>
         <w:lastRenderedPageBreak/>
         <w:t>Theme</w:t>
       </w:r>
       <w:r>
+        <w:rPr>
+          <w:lang w:val="en-US"/>
+        </w:rPr>
         <w:t xml:space="preserve"> : </w:t>
       </w:r>
       <w:r>
+        <w:rPr>
+          <w:lang w:val="en-US"/>
+        </w:rPr>
         <w:t>Server management</w:t>
       </w:r>
     </w:p>
     <w:p>
-      <w:r>
+      <w:pPr>
+        <w:rPr>
+          <w:lang w:val="en-US"/>
+        </w:rPr>
+      </w:pPr>
+      <w:r>
+        <w:rPr>
+          <w:lang w:val="en-US"/>
+        </w:rPr>
         <w:tab/>
         <w:t>Epics :</w:t>
       </w:r>
@@ -280,15 +463,286 @@
           <w:ilvl w:val="0"/>
           <w:numId w:val="2"/>
         </w:numPr>
-      </w:pPr>
-      <w:r>
-        <w:t xml:space="preserve">As a developer I need to be able to quickly retrieve the IP address and other </w:t>
-      </w:r>
-      <w:r>
-        <w:t>specifications</w:t>
-      </w:r>
-      <w:r>
-        <w:t xml:space="preserve"> of a particular server so that I can use them to fulfill my responsibilities. </w:t>
+        <w:spacing w:line="360" w:lineRule="auto"/>
+        <w:rPr>
+          <w:lang w:val="en-US"/>
+        </w:rPr>
+      </w:pPr>
+      <w:r>
+        <w:rPr>
+          <w:lang w:val="en-US"/>
+        </w:rPr>
+        <w:t xml:space="preserve">As a developer I need to be able to quickly retrieve </w:t>
+      </w:r>
+      <w:r>
+        <w:rPr>
+          <w:lang w:val="en-US"/>
+        </w:rPr>
+        <w:t>information</w:t>
+      </w:r>
+      <w:r>
+        <w:rPr>
+          <w:lang w:val="en-US"/>
+        </w:rPr>
+        <w:t xml:space="preserve"> </w:t>
+      </w:r>
+      <w:r>
+        <w:rPr>
+          <w:lang w:val="en-US"/>
+        </w:rPr>
+        <w:t>about</w:t>
+      </w:r>
+      <w:r>
+        <w:rPr>
+          <w:lang w:val="en-US"/>
+        </w:rPr>
+        <w:t xml:space="preserve"> a particular server so that I can use them to fulfill my responsibilities. </w:t>
+      </w:r>
+    </w:p>
+    <w:p>
+      <w:pPr>
+        <w:pStyle w:val="Paragraphedeliste"/>
+        <w:numPr>
+          <w:ilvl w:val="0"/>
+          <w:numId w:val="3"/>
+        </w:numPr>
+        <w:spacing w:line="360" w:lineRule="auto"/>
+        <w:ind w:left="1434" w:hanging="357"/>
+        <w:rPr>
+          <w:lang w:val="en-US"/>
+        </w:rPr>
+      </w:pPr>
+      <w:r>
+        <w:rPr>
+          <w:lang w:val="en-US"/>
+        </w:rPr>
+        <w:t xml:space="preserve">As a developer I need to have </w:t>
+      </w:r>
+      <w:r>
+        <w:rPr>
+          <w:lang w:val="en-US"/>
+        </w:rPr>
+        <w:t>at my disposal</w:t>
+      </w:r>
+      <w:r>
+        <w:rPr>
+          <w:lang w:val="en-US"/>
+        </w:rPr>
+        <w:t xml:space="preserve"> a list of servers with </w:t>
+      </w:r>
+      <w:r>
+        <w:rPr>
+          <w:lang w:val="en-US"/>
+        </w:rPr>
+        <w:t>their specifications so that I can find the information I need</w:t>
+      </w:r>
+    </w:p>
+    <w:p>
+      <w:pPr>
+        <w:pStyle w:val="Paragraphedeliste"/>
+        <w:numPr>
+          <w:ilvl w:val="0"/>
+          <w:numId w:val="3"/>
+        </w:numPr>
+        <w:spacing w:line="360" w:lineRule="auto"/>
+        <w:ind w:left="1434" w:hanging="357"/>
+        <w:rPr>
+          <w:lang w:val="en-US"/>
+        </w:rPr>
+      </w:pPr>
+      <w:r>
+        <w:rPr>
+          <w:lang w:val="en-US"/>
+        </w:rPr>
+        <w:t xml:space="preserve">As a developer I need to be able to sort the list of servers </w:t>
+      </w:r>
+      <w:r>
+        <w:rPr>
+          <w:lang w:val="en-US"/>
+        </w:rPr>
+        <w:t xml:space="preserve">so that I find the one I need </w:t>
+      </w:r>
+      <w:r>
+        <w:rPr>
+          <w:lang w:val="en-US"/>
+        </w:rPr>
+        <w:t>quickly</w:t>
+      </w:r>
+    </w:p>
+    <w:p>
+      <w:pPr>
+        <w:pStyle w:val="Paragraphedeliste"/>
+        <w:numPr>
+          <w:ilvl w:val="0"/>
+          <w:numId w:val="3"/>
+        </w:numPr>
+        <w:spacing w:line="360" w:lineRule="auto"/>
+        <w:ind w:left="1434" w:hanging="357"/>
+        <w:rPr>
+          <w:lang w:val="en-US"/>
+        </w:rPr>
+      </w:pPr>
+      <w:r>
+        <w:rPr>
+          <w:lang w:val="en-US"/>
+        </w:rPr>
+        <w:t xml:space="preserve">As a developer I need to be able to filter the list of servers so that I find the one I need </w:t>
+      </w:r>
+      <w:r>
+        <w:rPr>
+          <w:lang w:val="en-US"/>
+        </w:rPr>
+        <w:t>quickly</w:t>
+      </w:r>
+    </w:p>
+    <w:p>
+      <w:pPr>
+        <w:pStyle w:val="Paragraphedeliste"/>
+        <w:numPr>
+          <w:ilvl w:val="0"/>
+          <w:numId w:val="3"/>
+        </w:numPr>
+        <w:spacing w:line="360" w:lineRule="auto"/>
+        <w:ind w:left="1434" w:hanging="357"/>
+        <w:rPr>
+          <w:lang w:val="en-US"/>
+        </w:rPr>
+      </w:pPr>
+      <w:r>
+        <w:rPr>
+          <w:lang w:val="en-US"/>
+        </w:rPr>
+        <w:t xml:space="preserve">As a developer I need to be able to search for key words in the list of servers so that I find the one I need </w:t>
+      </w:r>
+      <w:r>
+        <w:rPr>
+          <w:lang w:val="en-US"/>
+        </w:rPr>
+        <w:t>quickly</w:t>
+      </w:r>
+    </w:p>
+    <w:p>
+      <w:pPr>
+        <w:pStyle w:val="Paragraphedeliste"/>
+        <w:numPr>
+          <w:ilvl w:val="0"/>
+          <w:numId w:val="3"/>
+        </w:numPr>
+        <w:spacing w:line="360" w:lineRule="auto"/>
+        <w:ind w:left="1434" w:hanging="357"/>
+        <w:rPr>
+          <w:lang w:val="en-US"/>
+        </w:rPr>
+      </w:pPr>
+      <w:r>
+        <w:rPr>
+          <w:lang w:val="en-US"/>
+        </w:rPr>
+        <w:t xml:space="preserve">As a developer I need </w:t>
+      </w:r>
+      <w:r>
+        <w:rPr>
+          <w:lang w:val="en-US"/>
+        </w:rPr>
+        <w:t xml:space="preserve">an </w:t>
+      </w:r>
+      <w:r>
+        <w:rPr>
+          <w:lang w:val="en-US"/>
+        </w:rPr>
+        <w:t xml:space="preserve">overview of </w:t>
+      </w:r>
+      <w:r>
+        <w:rPr>
+          <w:lang w:val="en-US"/>
+        </w:rPr>
+        <w:t xml:space="preserve">information </w:t>
+      </w:r>
+      <w:r>
+        <w:rPr>
+          <w:lang w:val="en-US"/>
+        </w:rPr>
+        <w:t>about</w:t>
+      </w:r>
+      <w:r>
+        <w:rPr>
+          <w:lang w:val="en-US"/>
+        </w:rPr>
+        <w:t xml:space="preserve"> </w:t>
+      </w:r>
+      <w:r>
+        <w:rPr>
+          <w:lang w:val="en-US"/>
+        </w:rPr>
+        <w:t>each server so that I don’t lose focus due to an excess</w:t>
+      </w:r>
+      <w:r>
+        <w:rPr>
+          <w:lang w:val="en-US"/>
+        </w:rPr>
+        <w:t>ive amount</w:t>
+      </w:r>
+      <w:r>
+        <w:rPr>
+          <w:lang w:val="en-US"/>
+        </w:rPr>
+        <w:t xml:space="preserve"> of information</w:t>
+      </w:r>
+    </w:p>
+    <w:p>
+      <w:pPr>
+        <w:pStyle w:val="Paragraphedeliste"/>
+        <w:numPr>
+          <w:ilvl w:val="0"/>
+          <w:numId w:val="3"/>
+        </w:numPr>
+        <w:spacing w:line="360" w:lineRule="auto"/>
+        <w:ind w:left="1434" w:hanging="357"/>
+        <w:rPr>
+          <w:lang w:val="en-US"/>
+        </w:rPr>
+      </w:pPr>
+      <w:r>
+        <w:rPr>
+          <w:lang w:val="en-US"/>
+        </w:rPr>
+        <w:t xml:space="preserve">As a developer </w:t>
+      </w:r>
+      <w:r>
+        <w:rPr>
+          <w:lang w:val="en-US"/>
+        </w:rPr>
+        <w:t>I</w:t>
+      </w:r>
+      <w:r>
+        <w:rPr>
+          <w:lang w:val="en-US"/>
+        </w:rPr>
+        <w:t xml:space="preserve"> need to have </w:t>
+      </w:r>
+      <w:r>
+        <w:rPr>
+          <w:lang w:val="en-US"/>
+        </w:rPr>
+        <w:t xml:space="preserve">extensive information </w:t>
+      </w:r>
+      <w:r>
+        <w:rPr>
+          <w:lang w:val="en-US"/>
+        </w:rPr>
+        <w:t>about</w:t>
+      </w:r>
+      <w:r>
+        <w:rPr>
+          <w:lang w:val="en-US"/>
+        </w:rPr>
+        <w:t xml:space="preserve"> </w:t>
+      </w:r>
+      <w:r>
+        <w:rPr>
+          <w:lang w:val="en-US"/>
+        </w:rPr>
+        <w:t>each server so that I can find the information I need</w:t>
       </w:r>
     </w:p>
     <w:p>
@@ -298,115 +752,197 @@
           <w:ilvl w:val="0"/>
           <w:numId w:val="2"/>
         </w:numPr>
-      </w:pPr>
-      <w:r>
-        <w:t xml:space="preserve">As a developer I need the server </w:t>
-      </w:r>
-      <w:r>
-        <w:t>specifications</w:t>
-      </w:r>
-      <w:r>
-        <w:t xml:space="preserve"> to be up to date so that I do not lose time using useless information.</w:t>
+        <w:spacing w:line="360" w:lineRule="auto"/>
+        <w:rPr>
+          <w:lang w:val="en-US"/>
+        </w:rPr>
+      </w:pPr>
+      <w:r>
+        <w:rPr>
+          <w:lang w:val="en-US"/>
+        </w:rPr>
+        <w:t xml:space="preserve">As a technical lead I need to be able to register </w:t>
+      </w:r>
+      <w:r>
+        <w:rPr>
+          <w:lang w:val="en-US"/>
+        </w:rPr>
+        <w:t>and share specifications</w:t>
+      </w:r>
+      <w:r>
+        <w:rPr>
+          <w:lang w:val="en-US"/>
+        </w:rPr>
+        <w:t xml:space="preserve"> of new  servers so that everybody in my team </w:t>
+      </w:r>
+      <w:r>
+        <w:rPr>
+          <w:lang w:val="en-US"/>
+        </w:rPr>
+        <w:t>can</w:t>
+      </w:r>
+      <w:r>
+        <w:rPr>
+          <w:lang w:val="en-US"/>
+        </w:rPr>
+        <w:t xml:space="preserve"> use this information to perform their duties.</w:t>
       </w:r>
     </w:p>
     <w:p>
       <w:pPr>
         <w:pStyle w:val="Paragraphedeliste"/>
         <w:numPr>
-          <w:ilvl w:val="0"/>
+          <w:ilvl w:val="1"/>
           <w:numId w:val="2"/>
         </w:numPr>
-      </w:pPr>
-      <w:r>
-        <w:t xml:space="preserve">As a technical lead I need to be able to register </w:t>
-      </w:r>
-      <w:r>
-        <w:t>and share specifications</w:t>
-      </w:r>
-      <w:r>
-        <w:t xml:space="preserve"> of new  servers so that everybody in my team could use this information to perform their duties.</w:t>
+        <w:spacing w:line="360" w:lineRule="auto"/>
+        <w:rPr>
+          <w:lang w:val="en-US"/>
+        </w:rPr>
+      </w:pPr>
+      <w:r>
+        <w:rPr>
+          <w:lang w:val="en-US"/>
+        </w:rPr>
+        <w:t>As a technical lead I need to be able to add a new server to the list so that my colleagues can use this information for their work</w:t>
       </w:r>
     </w:p>
     <w:p>
       <w:pPr>
         <w:pStyle w:val="Paragraphedeliste"/>
         <w:numPr>
-          <w:ilvl w:val="0"/>
+          <w:ilvl w:val="1"/>
           <w:numId w:val="2"/>
         </w:numPr>
-      </w:pPr>
-      <w:r>
-        <w:t>As a technical lead I need to spend as little time as possible on registering specifications of servers so that I can focus on more important tasks.</w:t>
-      </w:r>
-    </w:p>
-    <w:p/>
-    <w:p/>
-    <w:p>
-      <w:pPr>
-        <w:pStyle w:val="Paragraphedeliste"/>
-      </w:pPr>
-    </w:p>
-    <w:p>
-      <w:pPr>
-        <w:pStyle w:val="Paragraphedeliste"/>
-      </w:pPr>
-    </w:p>
-    <w:p>
-      <w:pPr>
-        <w:pStyle w:val="Paragraphedeliste"/>
-      </w:pPr>
-      <w:r>
-        <w:t>Architecture scheme : relation between users and technical components(front, back, database) through which protocol (http)</w:t>
-      </w:r>
-    </w:p>
-    <w:p>
-      <w:pPr>
-        <w:pStyle w:val="Paragraphedeliste"/>
-      </w:pPr>
-      <w:r>
-        <w:t>Technical components</w:t>
-      </w:r>
-    </w:p>
-    <w:p>
-      <w:pPr>
-        <w:pStyle w:val="Paragraphedeliste"/>
-      </w:pPr>
-      <w:r>
-        <w:t xml:space="preserve">Dossier d’hebergement </w:t>
-      </w:r>
-    </w:p>
-    <w:p>
-      <w:pPr>
-        <w:pStyle w:val="Paragraphedeliste"/>
-      </w:pPr>
-    </w:p>
-    <w:p>
-      <w:pPr>
-        <w:pStyle w:val="Paragraphedeliste"/>
-      </w:pPr>
-      <w:r>
-        <w:t>User stories : definition of done</w:t>
-      </w:r>
-    </w:p>
-    <w:p>
-      <w:pPr>
-        <w:pStyle w:val="Paragraphedeliste"/>
-      </w:pPr>
-    </w:p>
-    <w:p>
-      <w:pPr>
-        <w:pStyle w:val="Paragraphedeliste"/>
-      </w:pPr>
-      <w:r>
-        <w:t>Enablers : user stories technique</w:t>
-      </w:r>
-    </w:p>
-    <w:p>
-      <w:pPr>
-        <w:pStyle w:val="Paragraphedeliste"/>
-      </w:pPr>
+        <w:spacing w:line="360" w:lineRule="auto"/>
+        <w:rPr>
+          <w:lang w:val="en-US"/>
+        </w:rPr>
+      </w:pPr>
+      <w:r>
+        <w:rPr>
+          <w:lang w:val="en-US"/>
+        </w:rPr>
+        <w:t>As a technical lead I need to be able to modify the information of each server so that the information stays relevant and up to date</w:t>
+      </w:r>
       <w:bookmarkStart w:id="0" w:name="_GoBack"/>
       <w:bookmarkEnd w:id="0"/>
+    </w:p>
+    <w:p>
+      <w:pPr>
+        <w:pStyle w:val="Paragraphedeliste"/>
+        <w:numPr>
+          <w:ilvl w:val="1"/>
+          <w:numId w:val="2"/>
+        </w:numPr>
+        <w:spacing w:line="360" w:lineRule="auto"/>
+        <w:rPr>
+          <w:lang w:val="en-US"/>
+        </w:rPr>
+      </w:pPr>
+      <w:r>
+        <w:rPr>
+          <w:lang w:val="en-US"/>
+        </w:rPr>
+        <w:t>As a technical lead I need to be able to delete a server from the list so that the list stays up to date</w:t>
+      </w:r>
+    </w:p>
+    <w:p>
+      <w:pPr>
+        <w:rPr>
+          <w:lang w:val="en-US"/>
+        </w:rPr>
+      </w:pPr>
+    </w:p>
+    <w:p>
+      <w:pPr>
+        <w:pStyle w:val="Paragraphedeliste"/>
+        <w:rPr>
+          <w:lang w:val="en-US"/>
+        </w:rPr>
+      </w:pPr>
+    </w:p>
+    <w:p>
+      <w:pPr>
+        <w:rPr>
+          <w:lang w:val="en-US"/>
+        </w:rPr>
+      </w:pPr>
+      <w:r>
+        <w:rPr>
+          <w:lang w:val="en-US"/>
+        </w:rPr>
+        <w:br w:type="page"/>
+      </w:r>
+    </w:p>
+    <w:p>
+      <w:pPr>
+        <w:pStyle w:val="Paragraphedeliste"/>
+        <w:rPr>
+          <w:lang w:val="en-US"/>
+        </w:rPr>
+      </w:pPr>
+    </w:p>
+    <w:p>
+      <w:pPr>
+        <w:pStyle w:val="Paragraphedeliste"/>
+        <w:rPr>
+          <w:lang w:val="en-US"/>
+        </w:rPr>
+      </w:pPr>
+      <w:r>
+        <w:rPr>
+          <w:lang w:val="en-US"/>
+        </w:rPr>
+        <w:t>Architecture scheme : relation between users and technical components(front, back, database) through which protocol (http)</w:t>
+      </w:r>
+    </w:p>
+    <w:p>
+      <w:pPr>
+        <w:pStyle w:val="Paragraphedeliste"/>
+      </w:pPr>
+      <w:r>
+        <w:t>Technical components</w:t>
+      </w:r>
+    </w:p>
+    <w:p>
+      <w:pPr>
+        <w:pStyle w:val="Paragraphedeliste"/>
+      </w:pPr>
+      <w:r>
+        <w:t xml:space="preserve">Dossier d’hebergement </w:t>
+      </w:r>
+    </w:p>
+    <w:p>
+      <w:pPr>
+        <w:pStyle w:val="Paragraphedeliste"/>
+      </w:pPr>
+    </w:p>
+    <w:p>
+      <w:pPr>
+        <w:pStyle w:val="Paragraphedeliste"/>
+      </w:pPr>
+      <w:r>
+        <w:t>User stories : definition of done</w:t>
+      </w:r>
+    </w:p>
+    <w:p>
+      <w:pPr>
+        <w:pStyle w:val="Paragraphedeliste"/>
+      </w:pPr>
+    </w:p>
+    <w:p>
+      <w:pPr>
+        <w:pStyle w:val="Paragraphedeliste"/>
+      </w:pPr>
+      <w:r>
+        <w:t>Enablers : user stories technique</w:t>
+      </w:r>
+    </w:p>
+    <w:p>
+      <w:pPr>
+        <w:pStyle w:val="Paragraphedeliste"/>
+      </w:pPr>
     </w:p>
     <w:p>
       <w:pPr>
@@ -426,9 +962,122 @@
 <file path=word/numbering.xml><?xml version="1.0" encoding="utf-8"?>
 <w:numbering xmlns:wpc="http://schemas.microsoft.com/office/word/2010/wordprocessingCanvas" xmlns:cx="http://schemas.microsoft.com/office/drawing/2014/chartex" xmlns:cx1="http://schemas.microsoft.com/office/drawing/2015/9/8/chartex" xmlns:cx2="http://schemas.microsoft.com/office/drawing/2015/10/21/chartex" xmlns:cx3="http://schemas.microsoft.com/office/drawing/2016/5/9/chartex" xmlns:cx4="http://schemas.microsoft.com/office/drawing/2016/5/10/chartex" xmlns:cx5="http://schemas.microsoft.com/office/drawing/2016/5/11/chartex" xmlns:cx6="http://schemas.microsoft.com/office/drawing/2016/5/12/chartex" xmlns:cx7="http://schemas.microsoft.com/office/drawing/2016/5/13/chartex" xmlns:cx8="http://schemas.microsoft.com/office/drawing/2016/5/14/chartex" xmlns:mc="http://schemas.openxmlformats.org/markup-compatibility/2006" xmlns:aink="http://schemas.microsoft.com/office/drawing/2016/ink" xmlns:am3d="http://schemas.microsoft.com/office/drawing/2017/model3d" xmlns:o="urn:schemas-microsoft-com:office:office" xmlns:r="http://schemas.openxmlformats.org/officeDocument/2006/relationships" xmlns:m="http://schemas.openxmlformats.org/officeDocument/2006/math" xmlns:v="urn:schemas-microsoft-com:vml" xmlns:wp14="http://schemas.microsoft.com/office/word/2010/wordprocessingDrawing" xmlns:wp="http://schemas.openxmlformats.org/drawingml/2006/wordprocessingDrawing" xmlns:w10="urn:schemas-microsoft-com:office:word" xmlns:w="http://schemas.openxmlformats.org/wordprocessingml/2006/main" xmlns:w14="http://schemas.microsoft.com/office/word/2010/wordml" xmlns:w15="http://schemas.microsoft.com/office/word/2012/wordml" xmlns:w16cid="http://schemas.microsoft.com/office/word/2016/wordml/cid" xmlns:w16se="http://schemas.microsoft.com/office/word/2015/wordml/symex" xmlns:wpg="http://schemas.microsoft.com/office/word/2010/wordprocessingGroup" xmlns:wpi="http://schemas.microsoft.com/office/word/2010/wordprocessingInk" xmlns:wne="http://schemas.microsoft.com/office/word/2006/wordml" xmlns:wps="http://schemas.microsoft.com/office/word/2010/wordprocessingShape" mc:Ignorable="w14 w15 w16se w16cid wp14">
   <w:abstractNum w:abstractNumId="0" w15:restartNumberingAfterBreak="0">
+    <w:nsid w:val="0EDF23BE"/>
+    <w:multiLevelType w:val="hybridMultilevel"/>
+    <w:tmpl w:val="BFDA9076"/>
+    <w:lvl w:ilvl="0" w:tplc="040C0001">
+      <w:start w:val="1"/>
+      <w:numFmt w:val="bullet"/>
+      <w:lvlText w:val=""/>
+      <w:lvlJc w:val="left"/>
+      <w:pPr>
+        <w:ind w:left="1080" w:hanging="360"/>
+      </w:pPr>
+      <w:rPr>
+        <w:rFonts w:ascii="Symbol" w:hAnsi="Symbol" w:hint="default"/>
+      </w:rPr>
+    </w:lvl>
+    <w:lvl w:ilvl="1" w:tplc="040C0003" w:tentative="1">
+      <w:start w:val="1"/>
+      <w:numFmt w:val="bullet"/>
+      <w:lvlText w:val="o"/>
+      <w:lvlJc w:val="left"/>
+      <w:pPr>
+        <w:ind w:left="1800" w:hanging="360"/>
+      </w:pPr>
+      <w:rPr>
+        <w:rFonts w:ascii="Courier New" w:hAnsi="Courier New" w:cs="Courier New" w:hint="default"/>
+      </w:rPr>
+    </w:lvl>
+    <w:lvl w:ilvl="2" w:tplc="040C0005" w:tentative="1">
+      <w:start w:val="1"/>
+      <w:numFmt w:val="bullet"/>
+      <w:lvlText w:val=""/>
+      <w:lvlJc w:val="left"/>
+      <w:pPr>
+        <w:ind w:left="2520" w:hanging="360"/>
+      </w:pPr>
+      <w:rPr>
+        <w:rFonts w:ascii="Wingdings" w:hAnsi="Wingdings" w:hint="default"/>
+      </w:rPr>
+    </w:lvl>
+    <w:lvl w:ilvl="3" w:tplc="040C0001" w:tentative="1">
+      <w:start w:val="1"/>
+      <w:numFmt w:val="bullet"/>
+      <w:lvlText w:val=""/>
+      <w:lvlJc w:val="left"/>
+      <w:pPr>
+        <w:ind w:left="3240" w:hanging="360"/>
+      </w:pPr>
+      <w:rPr>
+        <w:rFonts w:ascii="Symbol" w:hAnsi="Symbol" w:hint="default"/>
+      </w:rPr>
+    </w:lvl>
+    <w:lvl w:ilvl="4" w:tplc="040C0003" w:tentative="1">
+      <w:start w:val="1"/>
+      <w:numFmt w:val="bullet"/>
+      <w:lvlText w:val="o"/>
+      <w:lvlJc w:val="left"/>
+      <w:pPr>
+        <w:ind w:left="3960" w:hanging="360"/>
+      </w:pPr>
+      <w:rPr>
+        <w:rFonts w:ascii="Courier New" w:hAnsi="Courier New" w:cs="Courier New" w:hint="default"/>
+      </w:rPr>
+    </w:lvl>
+    <w:lvl w:ilvl="5" w:tplc="040C0005" w:tentative="1">
+      <w:start w:val="1"/>
+      <w:numFmt w:val="bullet"/>
+      <w:lvlText w:val=""/>
+      <w:lvlJc w:val="left"/>
+      <w:pPr>
+        <w:ind w:left="4680" w:hanging="360"/>
+      </w:pPr>
+      <w:rPr>
+        <w:rFonts w:ascii="Wingdings" w:hAnsi="Wingdings" w:hint="default"/>
+      </w:rPr>
+    </w:lvl>
+    <w:lvl w:ilvl="6" w:tplc="040C0001" w:tentative="1">
+      <w:start w:val="1"/>
+      <w:numFmt w:val="bullet"/>
+      <w:lvlText w:val=""/>
+      <w:lvlJc w:val="left"/>
+      <w:pPr>
+        <w:ind w:left="5400" w:hanging="360"/>
+      </w:pPr>
+      <w:rPr>
+        <w:rFonts w:ascii="Symbol" w:hAnsi="Symbol" w:hint="default"/>
+      </w:rPr>
+    </w:lvl>
+    <w:lvl w:ilvl="7" w:tplc="040C0003" w:tentative="1">
+      <w:start w:val="1"/>
+      <w:numFmt w:val="bullet"/>
+      <w:lvlText w:val="o"/>
+      <w:lvlJc w:val="left"/>
+      <w:pPr>
+        <w:ind w:left="6120" w:hanging="360"/>
+      </w:pPr>
+      <w:rPr>
+        <w:rFonts w:ascii="Courier New" w:hAnsi="Courier New" w:cs="Courier New" w:hint="default"/>
+      </w:rPr>
+    </w:lvl>
+    <w:lvl w:ilvl="8" w:tplc="040C0005" w:tentative="1">
+      <w:start w:val="1"/>
+      <w:numFmt w:val="bullet"/>
+      <w:lvlText w:val=""/>
+      <w:lvlJc w:val="left"/>
+      <w:pPr>
+        <w:ind w:left="6840" w:hanging="360"/>
+      </w:pPr>
+      <w:rPr>
+        <w:rFonts w:ascii="Wingdings" w:hAnsi="Wingdings" w:hint="default"/>
+      </w:rPr>
+    </w:lvl>
+  </w:abstractNum>
+  <w:abstractNum w:abstractNumId="1" w15:restartNumberingAfterBreak="0">
     <w:nsid w:val="1C727237"/>
     <w:multiLevelType w:val="hybridMultilevel"/>
-    <w:tmpl w:val="10921624"/>
+    <w:tmpl w:val="B0CE5328"/>
     <w:lvl w:ilvl="0" w:tplc="122206F4">
       <w:numFmt w:val="bullet"/>
       <w:lvlText w:val="-"/>
@@ -440,25 +1089,138 @@
         <w:rFonts w:ascii="Calibri" w:eastAsiaTheme="minorHAnsi" w:hAnsi="Calibri" w:cs="Calibri" w:hint="default"/>
       </w:rPr>
     </w:lvl>
-    <w:lvl w:ilvl="1" w:tplc="040C0003" w:tentative="1">
+    <w:lvl w:ilvl="1" w:tplc="040C0001">
+      <w:start w:val="1"/>
+      <w:numFmt w:val="bullet"/>
+      <w:lvlText w:val=""/>
+      <w:lvlJc w:val="left"/>
+      <w:pPr>
+        <w:ind w:left="1440" w:hanging="360"/>
+      </w:pPr>
+      <w:rPr>
+        <w:rFonts w:ascii="Symbol" w:hAnsi="Symbol" w:hint="default"/>
+      </w:rPr>
+    </w:lvl>
+    <w:lvl w:ilvl="2" w:tplc="040C0005">
+      <w:start w:val="1"/>
+      <w:numFmt w:val="bullet"/>
+      <w:lvlText w:val=""/>
+      <w:lvlJc w:val="left"/>
+      <w:pPr>
+        <w:ind w:left="2160" w:hanging="360"/>
+      </w:pPr>
+      <w:rPr>
+        <w:rFonts w:ascii="Wingdings" w:hAnsi="Wingdings" w:hint="default"/>
+      </w:rPr>
+    </w:lvl>
+    <w:lvl w:ilvl="3" w:tplc="040C0001" w:tentative="1">
+      <w:start w:val="1"/>
+      <w:numFmt w:val="bullet"/>
+      <w:lvlText w:val=""/>
+      <w:lvlJc w:val="left"/>
+      <w:pPr>
+        <w:ind w:left="2880" w:hanging="360"/>
+      </w:pPr>
+      <w:rPr>
+        <w:rFonts w:ascii="Symbol" w:hAnsi="Symbol" w:hint="default"/>
+      </w:rPr>
+    </w:lvl>
+    <w:lvl w:ilvl="4" w:tplc="040C0003" w:tentative="1">
       <w:start w:val="1"/>
       <w:numFmt w:val="bullet"/>
       <w:lvlText w:val="o"/>
       <w:lvlJc w:val="left"/>
       <w:pPr>
-        <w:ind w:left="1440" w:hanging="360"/>
+        <w:ind w:left="3600" w:hanging="360"/>
       </w:pPr>
       <w:rPr>
         <w:rFonts w:ascii="Courier New" w:hAnsi="Courier New" w:cs="Courier New" w:hint="default"/>
       </w:rPr>
     </w:lvl>
+    <w:lvl w:ilvl="5" w:tplc="040C0005" w:tentative="1">
+      <w:start w:val="1"/>
+      <w:numFmt w:val="bullet"/>
+      <w:lvlText w:val=""/>
+      <w:lvlJc w:val="left"/>
+      <w:pPr>
+        <w:ind w:left="4320" w:hanging="360"/>
+      </w:pPr>
+      <w:rPr>
+        <w:rFonts w:ascii="Wingdings" w:hAnsi="Wingdings" w:hint="default"/>
+      </w:rPr>
+    </w:lvl>
+    <w:lvl w:ilvl="6" w:tplc="040C0001" w:tentative="1">
+      <w:start w:val="1"/>
+      <w:numFmt w:val="bullet"/>
+      <w:lvlText w:val=""/>
+      <w:lvlJc w:val="left"/>
+      <w:pPr>
+        <w:ind w:left="5040" w:hanging="360"/>
+      </w:pPr>
+      <w:rPr>
+        <w:rFonts w:ascii="Symbol" w:hAnsi="Symbol" w:hint="default"/>
+      </w:rPr>
+    </w:lvl>
+    <w:lvl w:ilvl="7" w:tplc="040C0003" w:tentative="1">
+      <w:start w:val="1"/>
+      <w:numFmt w:val="bullet"/>
+      <w:lvlText w:val="o"/>
+      <w:lvlJc w:val="left"/>
+      <w:pPr>
+        <w:ind w:left="5760" w:hanging="360"/>
+      </w:pPr>
+      <w:rPr>
+        <w:rFonts w:ascii="Courier New" w:hAnsi="Courier New" w:cs="Courier New" w:hint="default"/>
+      </w:rPr>
+    </w:lvl>
+    <w:lvl w:ilvl="8" w:tplc="040C0005" w:tentative="1">
+      <w:start w:val="1"/>
+      <w:numFmt w:val="bullet"/>
+      <w:lvlText w:val=""/>
+      <w:lvlJc w:val="left"/>
+      <w:pPr>
+        <w:ind w:left="6480" w:hanging="360"/>
+      </w:pPr>
+      <w:rPr>
+        <w:rFonts w:ascii="Wingdings" w:hAnsi="Wingdings" w:hint="default"/>
+      </w:rPr>
+    </w:lvl>
+  </w:abstractNum>
+  <w:abstractNum w:abstractNumId="2" w15:restartNumberingAfterBreak="0">
+    <w:nsid w:val="2E0C3E6B"/>
+    <w:multiLevelType w:val="hybridMultilevel"/>
+    <w:tmpl w:val="9D1CA560"/>
+    <w:lvl w:ilvl="0" w:tplc="040C0001">
+      <w:start w:val="1"/>
+      <w:numFmt w:val="bullet"/>
+      <w:lvlText w:val=""/>
+      <w:lvlJc w:val="left"/>
+      <w:pPr>
+        <w:ind w:left="1437" w:hanging="360"/>
+      </w:pPr>
+      <w:rPr>
+        <w:rFonts w:ascii="Symbol" w:hAnsi="Symbol" w:hint="default"/>
+      </w:rPr>
+    </w:lvl>
+    <w:lvl w:ilvl="1" w:tplc="040C0003">
+      <w:start w:val="1"/>
+      <w:numFmt w:val="bullet"/>
+      <w:lvlText w:val="o"/>
+      <w:lvlJc w:val="left"/>
+      <w:pPr>
+        <w:ind w:left="2157" w:hanging="360"/>
+      </w:pPr>
+      <w:rPr>
+        <w:rFonts w:ascii="Courier New" w:hAnsi="Courier New" w:cs="Courier New" w:hint="default"/>
+      </w:rPr>
+    </w:lvl>
     <w:lvl w:ilvl="2" w:tplc="040C0005" w:tentative="1">
       <w:start w:val="1"/>
       <w:numFmt w:val="bullet"/>
       <w:lvlText w:val=""/>
       <w:lvlJc w:val="left"/>
       <w:pPr>
-        <w:ind w:left="2160" w:hanging="360"/>
+        <w:ind w:left="2877" w:hanging="360"/>
       </w:pPr>
       <w:rPr>
         <w:rFonts w:ascii="Wingdings" w:hAnsi="Wingdings" w:hint="default"/>
@@ -470,7 +1232,7 @@
       <w:lvlText w:val=""/>
       <w:lvlJc w:val="left"/>
       <w:pPr>
-        <w:ind w:left="2880" w:hanging="360"/>
+        <w:ind w:left="3597" w:hanging="360"/>
       </w:pPr>
       <w:rPr>
         <w:rFonts w:ascii="Symbol" w:hAnsi="Symbol" w:hint="default"/>
@@ -482,7 +1244,7 @@
       <w:lvlText w:val="o"/>
       <w:lvlJc w:val="left"/>
       <w:pPr>
-        <w:ind w:left="3600" w:hanging="360"/>
+        <w:ind w:left="4317" w:hanging="360"/>
       </w:pPr>
       <w:rPr>
         <w:rFonts w:ascii="Courier New" w:hAnsi="Courier New" w:cs="Courier New" w:hint="default"/>
@@ -494,7 +1256,7 @@
       <w:lvlText w:val=""/>
       <w:lvlJc w:val="left"/>
       <w:pPr>
-        <w:ind w:left="4320" w:hanging="360"/>
+        <w:ind w:left="5037" w:hanging="360"/>
       </w:pPr>
       <w:rPr>
         <w:rFonts w:ascii="Wingdings" w:hAnsi="Wingdings" w:hint="default"/>
@@ -506,7 +1268,7 @@
       <w:lvlText w:val=""/>
       <w:lvlJc w:val="left"/>
       <w:pPr>
-        <w:ind w:left="5040" w:hanging="360"/>
+        <w:ind w:left="5757" w:hanging="360"/>
       </w:pPr>
       <w:rPr>
         <w:rFonts w:ascii="Symbol" w:hAnsi="Symbol" w:hint="default"/>
@@ -518,7 +1280,7 @@
       <w:lvlText w:val="o"/>
       <w:lvlJc w:val="left"/>
       <w:pPr>
-        <w:ind w:left="5760" w:hanging="360"/>
+        <w:ind w:left="6477" w:hanging="360"/>
       </w:pPr>
       <w:rPr>
         <w:rFonts w:ascii="Courier New" w:hAnsi="Courier New" w:cs="Courier New" w:hint="default"/>
@@ -530,14 +1292,14 @@
       <w:lvlText w:val=""/>
       <w:lvlJc w:val="left"/>
       <w:pPr>
-        <w:ind w:left="6480" w:hanging="360"/>
+        <w:ind w:left="7197" w:hanging="360"/>
       </w:pPr>
       <w:rPr>
         <w:rFonts w:ascii="Wingdings" w:hAnsi="Wingdings" w:hint="default"/>
       </w:rPr>
     </w:lvl>
   </w:abstractNum>
-  <w:abstractNum w:abstractNumId="1" w15:restartNumberingAfterBreak="0">
+  <w:abstractNum w:abstractNumId="3" w15:restartNumberingAfterBreak="0">
     <w:nsid w:val="334513E7"/>
     <w:multiLevelType w:val="hybridMultilevel"/>
     <w:tmpl w:val="66A4FA2E"/>
@@ -650,11 +1412,133 @@
       </w:rPr>
     </w:lvl>
   </w:abstractNum>
+  <w:abstractNum w:abstractNumId="4" w15:restartNumberingAfterBreak="0">
+    <w:nsid w:val="5921001D"/>
+    <w:multiLevelType w:val="hybridMultilevel"/>
+    <w:tmpl w:val="121898D2"/>
+    <w:lvl w:ilvl="0" w:tplc="040C0001">
+      <w:start w:val="1"/>
+      <w:numFmt w:val="bullet"/>
+      <w:lvlText w:val=""/>
+      <w:lvlJc w:val="left"/>
+      <w:pPr>
+        <w:ind w:left="1440" w:hanging="360"/>
+      </w:pPr>
+      <w:rPr>
+        <w:rFonts w:ascii="Symbol" w:hAnsi="Symbol" w:hint="default"/>
+      </w:rPr>
+    </w:lvl>
+    <w:lvl w:ilvl="1" w:tplc="040C0003" w:tentative="1">
+      <w:start w:val="1"/>
+      <w:numFmt w:val="bullet"/>
+      <w:lvlText w:val="o"/>
+      <w:lvlJc w:val="left"/>
+      <w:pPr>
+        <w:ind w:left="2160" w:hanging="360"/>
+      </w:pPr>
+      <w:rPr>
+        <w:rFonts w:ascii="Courier New" w:hAnsi="Courier New" w:cs="Courier New" w:hint="default"/>
+      </w:rPr>
+    </w:lvl>
+    <w:lvl w:ilvl="2" w:tplc="040C0005" w:tentative="1">
+      <w:start w:val="1"/>
+      <w:numFmt w:val="bullet"/>
+      <w:lvlText w:val=""/>
+      <w:lvlJc w:val="left"/>
+      <w:pPr>
+        <w:ind w:left="2880" w:hanging="360"/>
+      </w:pPr>
+      <w:rPr>
+        <w:rFonts w:ascii="Wingdings" w:hAnsi="Wingdings" w:hint="default"/>
+      </w:rPr>
+    </w:lvl>
+    <w:lvl w:ilvl="3" w:tplc="040C0001" w:tentative="1">
+      <w:start w:val="1"/>
+      <w:numFmt w:val="bullet"/>
+      <w:lvlText w:val=""/>
+      <w:lvlJc w:val="left"/>
+      <w:pPr>
+        <w:ind w:left="3600" w:hanging="360"/>
+      </w:pPr>
+      <w:rPr>
+        <w:rFonts w:ascii="Symbol" w:hAnsi="Symbol" w:hint="default"/>
+      </w:rPr>
+    </w:lvl>
+    <w:lvl w:ilvl="4" w:tplc="040C0003" w:tentative="1">
+      <w:start w:val="1"/>
+      <w:numFmt w:val="bullet"/>
+      <w:lvlText w:val="o"/>
+      <w:lvlJc w:val="left"/>
+      <w:pPr>
+        <w:ind w:left="4320" w:hanging="360"/>
+      </w:pPr>
+      <w:rPr>
+        <w:rFonts w:ascii="Courier New" w:hAnsi="Courier New" w:cs="Courier New" w:hint="default"/>
+      </w:rPr>
+    </w:lvl>
+    <w:lvl w:ilvl="5" w:tplc="040C0005" w:tentative="1">
+      <w:start w:val="1"/>
+      <w:numFmt w:val="bullet"/>
+      <w:lvlText w:val=""/>
+      <w:lvlJc w:val="left"/>
+      <w:pPr>
+        <w:ind w:left="5040" w:hanging="360"/>
+      </w:pPr>
+      <w:rPr>
+        <w:rFonts w:ascii="Wingdings" w:hAnsi="Wingdings" w:hint="default"/>
+      </w:rPr>
+    </w:lvl>
+    <w:lvl w:ilvl="6" w:tplc="040C0001" w:tentative="1">
+      <w:start w:val="1"/>
+      <w:numFmt w:val="bullet"/>
+      <w:lvlText w:val=""/>
+      <w:lvlJc w:val="left"/>
+      <w:pPr>
+        <w:ind w:left="5760" w:hanging="360"/>
+      </w:pPr>
+      <w:rPr>
+        <w:rFonts w:ascii="Symbol" w:hAnsi="Symbol" w:hint="default"/>
+      </w:rPr>
+    </w:lvl>
+    <w:lvl w:ilvl="7" w:tplc="040C0003" w:tentative="1">
+      <w:start w:val="1"/>
+      <w:numFmt w:val="bullet"/>
+      <w:lvlText w:val="o"/>
+      <w:lvlJc w:val="left"/>
+      <w:pPr>
+        <w:ind w:left="6480" w:hanging="360"/>
+      </w:pPr>
+      <w:rPr>
+        <w:rFonts w:ascii="Courier New" w:hAnsi="Courier New" w:cs="Courier New" w:hint="default"/>
+      </w:rPr>
+    </w:lvl>
+    <w:lvl w:ilvl="8" w:tplc="040C0005" w:tentative="1">
+      <w:start w:val="1"/>
+      <w:numFmt w:val="bullet"/>
+      <w:lvlText w:val=""/>
+      <w:lvlJc w:val="left"/>
+      <w:pPr>
+        <w:ind w:left="7200" w:hanging="360"/>
+      </w:pPr>
+      <w:rPr>
+        <w:rFonts w:ascii="Wingdings" w:hAnsi="Wingdings" w:hint="default"/>
+      </w:rPr>
+    </w:lvl>
+  </w:abstractNum>
   <w:num w:numId="1">
+    <w:abstractNumId w:val="3"/>
+  </w:num>
+  <w:num w:numId="2">
     <w:abstractNumId w:val="1"/>
   </w:num>
-  <w:num w:numId="2">
+  <w:num w:numId="3">
+    <w:abstractNumId w:val="2"/>
+  </w:num>
+  <w:num w:numId="4">
     <w:abstractNumId w:val="0"/>
+  </w:num>
+  <w:num w:numId="5">
+    <w:abstractNumId w:val="4"/>
   </w:num>
 </w:numbering>
 </file>

</xml_diff>